<commit_message>
All route pictures for PTo wt
</commit_message>
<xml_diff>
--- a/Revision_Comments.docx
+++ b/Revision_Comments.docx
@@ -869,7 +869,7 @@
           <w:rFonts w:eastAsia="Times New Roman"/>
           <w:color w:val="7030A0"/>
         </w:rPr>
-        <w:t xml:space="preserve">This is a good point and we also considered adding IB (TPSs). </w:t>
+        <w:t>This is a good question. We will provide some analyses in this comment.</w:t>
       </w:r>
     </w:p>
     <w:p>
@@ -885,6 +885,29 @@
           <w:color w:val="7030A0"/>
         </w:rPr>
         <w:t>Conduct buffer analysis to ST and ET.</w:t>
+      </w:r>
+    </w:p>
+    <w:p>
+      <w:pPr>
+        <w:rPr>
+          <w:rFonts w:eastAsia="Times New Roman"/>
+          <w:color w:val="7030A0"/>
+        </w:rPr>
+      </w:pPr>
+    </w:p>
+    <w:p>
+      <w:pPr>
+        <w:rPr>
+          <w:rFonts w:eastAsia="Times New Roman"/>
+          <w:color w:val="7030A0"/>
+        </w:rPr>
+      </w:pPr>
+      <w:r>
+        <w:rPr>
+          <w:rFonts w:eastAsia="Times New Roman"/>
+          <w:color w:val="7030A0"/>
+        </w:rPr>
+        <w:t xml:space="preserve">However, we did not </w:t>
       </w:r>
     </w:p>
     <w:p>
@@ -2991,8 +3014,6 @@
       <w:r>
         <w:t xml:space="preserve"> back</w:t>
       </w:r>
-      <w:bookmarkStart w:id="0" w:name="_GoBack"/>
-      <w:bookmarkEnd w:id="0"/>
       <w:r>
         <w:t xml:space="preserve"> in 2018. </w:t>
       </w:r>
@@ -3237,9 +3258,6 @@
     <w:p>
       <w:pPr>
         <w:pStyle w:val="xmsonormal"/>
-        <w:rPr>
-          <w:rFonts w:hint="eastAsia"/>
-        </w:rPr>
       </w:pPr>
       <w:r>
         <w:t>Thanks for pointing this out. There are several reasons that we chose to use linear walking process and insurance buffer ahead as the primary assumption:</w:t>
@@ -4091,9 +4109,6 @@
       <w:pPr>
         <w:pStyle w:val="xmsonormal"/>
         <w:ind w:firstLine="720"/>
-        <w:rPr>
-          <w:rFonts w:hint="eastAsia"/>
-        </w:rPr>
       </w:pPr>
       <w:r>
         <w:t>As for the authenticity of this claim,</w:t>
@@ -4250,7 +4265,186 @@
         <w:rPr>
           <w:color w:val="7030A0"/>
         </w:rPr>
-        <w:t>We select another four representative major routes: COTA route 1, 3, 4, and 10.</w:t>
+        <w:t>Thanks for mentioning this. In the following answers, we are going to answer the following several major questions raised by the comment.</w:t>
+      </w:r>
+    </w:p>
+    <w:p>
+      <w:pPr>
+        <w:pStyle w:val="xmsonormal"/>
+        <w:numPr>
+          <w:ilvl w:val="0"/>
+          <w:numId w:val="6"/>
+        </w:numPr>
+        <w:rPr>
+          <w:color w:val="7030A0"/>
+        </w:rPr>
+      </w:pPr>
+      <w:r>
+        <w:rPr>
+          <w:color w:val="7030A0"/>
+        </w:rPr>
+        <w:lastRenderedPageBreak/>
+        <w:t>Will the selected bus route 2 limit the generalizability of the research?</w:t>
+      </w:r>
+    </w:p>
+    <w:p>
+      <w:pPr>
+        <w:pStyle w:val="xmsonormal"/>
+        <w:rPr>
+          <w:color w:val="7030A0"/>
+        </w:rPr>
+      </w:pPr>
+      <w:r>
+        <w:rPr>
+          <w:color w:val="7030A0"/>
+        </w:rPr>
+        <w:t xml:space="preserve">In this response, we </w:t>
+      </w:r>
+      <w:r>
+        <w:rPr>
+          <w:color w:val="7030A0"/>
+        </w:rPr>
+        <w:t xml:space="preserve">select </w:t>
+      </w:r>
+      <w:r>
+        <w:rPr>
+          <w:color w:val="7030A0"/>
+        </w:rPr>
+        <w:t>6</w:t>
+      </w:r>
+      <w:r>
+        <w:rPr>
+          <w:color w:val="7030A0"/>
+        </w:rPr>
+        <w:t xml:space="preserve"> representative major routes</w:t>
+      </w:r>
+      <w:r>
+        <w:rPr>
+          <w:color w:val="7030A0"/>
+        </w:rPr>
+        <w:t xml:space="preserve"> with most ridership, different directions, and wide spatial and temporal coverage</w:t>
+      </w:r>
+      <w:r>
+        <w:rPr>
+          <w:color w:val="7030A0"/>
+        </w:rPr>
+        <w:t xml:space="preserve">: COTA route 1, </w:t>
+      </w:r>
+      <w:r>
+        <w:rPr>
+          <w:color w:val="7030A0"/>
+        </w:rPr>
+        <w:t>2, 5</w:t>
+      </w:r>
+      <w:r>
+        <w:rPr>
+          <w:color w:val="7030A0"/>
+        </w:rPr>
+        <w:t>,</w:t>
+      </w:r>
+      <w:r>
+        <w:rPr>
+          <w:color w:val="7030A0"/>
+        </w:rPr>
+        <w:t xml:space="preserve"> 7, 8,</w:t>
+      </w:r>
+      <w:r>
+        <w:rPr>
+          <w:color w:val="7030A0"/>
+        </w:rPr>
+        <w:t xml:space="preserve"> and 10.</w:t>
+      </w:r>
+      <w:r>
+        <w:rPr>
+          <w:color w:val="7030A0"/>
+        </w:rPr>
+        <w:t xml:space="preserve"> All of the selected route are frequen</w:t>
+      </w:r>
+      <w:r>
+        <w:rPr>
+          <w:color w:val="7030A0"/>
+        </w:rPr>
+        <w:t xml:space="preserve">t routes, meaning their headways are </w:t>
+      </w:r>
+      <w:r>
+        <w:rPr>
+          <w:color w:val="7030A0"/>
+        </w:rPr>
+        <w:t xml:space="preserve">much higher than regular bus routes. </w:t>
+      </w:r>
+      <w:r>
+        <w:rPr>
+          <w:color w:val="7030A0"/>
+        </w:rPr>
+        <w:t>To reduce the computation burden, t</w:t>
+      </w:r>
+      <w:bookmarkStart w:id="0" w:name="_GoBack"/>
+      <w:bookmarkEnd w:id="0"/>
+      <w:r>
+        <w:rPr>
+          <w:color w:val="7030A0"/>
+        </w:rPr>
+        <w:t>he time period is selected from a typical week from 7/15/2020 – 7/21/2020</w:t>
+      </w:r>
+      <w:r>
+        <w:rPr>
+          <w:color w:val="7030A0"/>
+        </w:rPr>
+        <w:t>, when there was no major event like football games and extreme weather</w:t>
+      </w:r>
+      <w:r>
+        <w:rPr>
+          <w:color w:val="7030A0"/>
+        </w:rPr>
+        <w:t>.</w:t>
+      </w:r>
+    </w:p>
+    <w:p>
+      <w:pPr>
+        <w:pStyle w:val="xmsonormal"/>
+        <w:rPr>
+          <w:color w:val="7030A0"/>
+        </w:rPr>
+      </w:pPr>
+    </w:p>
+    <w:p>
+      <w:pPr>
+        <w:pStyle w:val="xmsonormal"/>
+        <w:rPr>
+          <w:color w:val="7030A0"/>
+        </w:rPr>
+      </w:pPr>
+    </w:p>
+    <w:p>
+      <w:pPr>
+        <w:pStyle w:val="xmsonormal"/>
+        <w:numPr>
+          <w:ilvl w:val="0"/>
+          <w:numId w:val="6"/>
+        </w:numPr>
+        <w:rPr>
+          <w:color w:val="7030A0"/>
+        </w:rPr>
+      </w:pPr>
+      <w:r>
+        <w:rPr>
+          <w:color w:val="7030A0"/>
+        </w:rPr>
+        <w:t xml:space="preserve">Why </w:t>
+      </w:r>
+    </w:p>
+    <w:p>
+      <w:pPr>
+        <w:pStyle w:val="xmsonormal"/>
+        <w:rPr>
+          <w:color w:val="7030A0"/>
+        </w:rPr>
+      </w:pPr>
+      <w:r>
+        <w:rPr>
+          <w:color w:val="7030A0"/>
+        </w:rPr>
+        <w:tab/>
       </w:r>
     </w:p>
     <w:p>
@@ -4267,7 +4461,6 @@
         </w:numPr>
       </w:pPr>
       <w:r>
-        <w:lastRenderedPageBreak/>
         <w:t>Page 21, Figures 11 and 12</w:t>
       </w:r>
     </w:p>
@@ -4384,6 +4577,7 @@
         <w:pStyle w:val="xmsonormal"/>
       </w:pPr>
       <w:r>
+        <w:lastRenderedPageBreak/>
         <w:t xml:space="preserve">- For the route shown in Figure 13, how many timepoints are there along the route?  Where are the timepoints located? How do the timepoints relate to your findings (in this figure and the subsequent maps of the route)?  Please add a discussion of timepoints. </w:t>
       </w:r>
     </w:p>
@@ -4447,7 +4641,6 @@
         <w:pStyle w:val="xmsonormal"/>
       </w:pPr>
       <w:r>
-        <w:lastRenderedPageBreak/>
         <w:t>Minor Comments</w:t>
       </w:r>
     </w:p>
@@ -4517,7 +4710,7 @@
   <w:abstractNum w:abstractNumId="0" w15:restartNumberingAfterBreak="0">
     <w:nsid w:val="063729AB"/>
     <w:multiLevelType w:val="hybridMultilevel"/>
-    <w:tmpl w:val="BDBE9522"/>
+    <w:tmpl w:val="4D8097B8"/>
     <w:lvl w:ilvl="0" w:tplc="04090001">
       <w:start w:val="1"/>
       <w:numFmt w:val="bullet"/>
@@ -6259,7 +6452,7 @@
 </file>
 
 <file path=customXml/itemProps1.xml><?xml version="1.0" encoding="utf-8"?>
-<ds:datastoreItem xmlns:ds="http://schemas.openxmlformats.org/officeDocument/2006/customXml" ds:itemID="{13653ABD-B5D6-490B-BE83-37FA025474FB}">
+<ds:datastoreItem xmlns:ds="http://schemas.openxmlformats.org/officeDocument/2006/customXml" ds:itemID="{DD8CC4AF-54A4-44AD-BB6A-B038B09CC578}">
   <ds:schemaRefs>
     <ds:schemaRef ds:uri="http://schemas.openxmlformats.org/officeDocument/2006/bibliography"/>
   </ds:schemaRefs>

</xml_diff>